<commit_message>
added amies and approved changes
</commit_message>
<xml_diff>
--- a/Documentation/Buchterie.docx
+++ b/Documentation/Buchterie.docx
@@ -3,40 +3,24 @@
 <w:document xmlns:wpc="http://schemas.microsoft.com/office/word/2010/wordprocessingCanvas" xmlns:mc="http://schemas.openxmlformats.org/markup-compatibility/2006" xmlns:o="urn:schemas-microsoft-com:office:office" xmlns:r="http://schemas.openxmlformats.org/officeDocument/2006/relationships" xmlns:m="http://schemas.openxmlformats.org/officeDocument/2006/math" xmlns:v="urn:schemas-microsoft-com:vml" xmlns:wp14="http://schemas.microsoft.com/office/word/2010/wordprocessingDrawing" xmlns:wp="http://schemas.openxmlformats.org/drawingml/2006/wordprocessingDrawing" xmlns:w10="urn:schemas-microsoft-com:office:word" xmlns:w="http://schemas.openxmlformats.org/wordprocessingml/2006/main" xmlns:w14="http://schemas.microsoft.com/office/word/2010/wordml" xmlns:w15="http://schemas.microsoft.com/office/word/2012/wordml" xmlns:wpg="http://schemas.microsoft.com/office/word/2010/wordprocessingGroup" xmlns:wpi="http://schemas.microsoft.com/office/word/2010/wordprocessingInk" xmlns:wne="http://schemas.microsoft.com/office/word/2006/wordml" xmlns:wps="http://schemas.microsoft.com/office/word/2010/wordprocessingShape" mc:Ignorable="w14 w15 wp14">
   <w:body>
     <w:p>
-      <w:pPr>
-        <w:rPr>
-          <w:ins w:id="0" w:author="Manu Delmarche" w:date="2018-05-23T11:48:00Z"/>
-        </w:rPr>
-      </w:pPr>
-      <w:bookmarkStart w:id="1" w:name="_GoBack"/>
-      <w:bookmarkEnd w:id="1"/>
-      <w:ins w:id="2" w:author="Manu Delmarche" w:date="2018-05-23T11:48:00Z">
-        <w:r>
-          <w:t xml:space="preserve">In </w:t>
-        </w:r>
-        <w:proofErr w:type="spellStart"/>
-        <w:r>
-          <w:t>buchterie</w:t>
-        </w:r>
-      </w:ins>
+      <w:r>
+        <w:t xml:space="preserve">In </w:t>
+      </w:r>
+      <w:proofErr w:type="spellStart"/>
+      <w:r>
+        <w:t>buchterie</w:t>
+      </w:r>
       <w:proofErr w:type="spellEnd"/>
-      <w:ins w:id="3" w:author="Manu Delmarche" w:date="2018-05-23T11:58:00Z">
-        <w:r>
-          <w:t xml:space="preserve"> de </w:t>
-        </w:r>
-        <w:proofErr w:type="spellStart"/>
-        <w:r>
-          <w:t>scapin</w:t>
-        </w:r>
-      </w:ins>
+      <w:r>
+        <w:t xml:space="preserve"> de </w:t>
+      </w:r>
+      <w:proofErr w:type="spellStart"/>
+      <w:r>
+        <w:t>scapin</w:t>
+      </w:r>
       <w:proofErr w:type="spellEnd"/>
     </w:p>
     <w:p>
-      <w:pPr>
-        <w:rPr>
-          <w:ins w:id="4" w:author="Windows User" w:date="2018-05-23T11:57:00Z"/>
-        </w:rPr>
-      </w:pPr>
       <w:r>
         <w:t xml:space="preserve">Hi </w:t>
       </w:r>
@@ -48,62 +32,66 @@
       <w:r>
         <w:t>!</w:t>
       </w:r>
-      <w:ins w:id="5" w:author="Manu Delmarche" w:date="2018-05-23T11:25:00Z">
-        <w:r>
-          <w:t xml:space="preserve"> Bonjour a </w:t>
-        </w:r>
-        <w:proofErr w:type="spellStart"/>
-        <w:r>
-          <w:t>tous</w:t>
-        </w:r>
-        <w:proofErr w:type="spellEnd"/>
-        <w:r>
-          <w:t xml:space="preserve"> les </w:t>
-        </w:r>
-        <w:proofErr w:type="spellStart"/>
-        <w:proofErr w:type="gramStart"/>
-        <w:r>
-          <w:t>amis</w:t>
-        </w:r>
-        <w:proofErr w:type="spellEnd"/>
-        <w:proofErr w:type="gramEnd"/>
-        <w:r>
-          <w:t>!</w:t>
-        </w:r>
-      </w:ins>
-      <w:ins w:id="6" w:author="Manu Delmarche" w:date="2018-05-23T11:35:00Z">
-        <w:r>
-          <w:t xml:space="preserve"> </w:t>
-        </w:r>
-        <w:proofErr w:type="gramStart"/>
-        <w:r>
-          <w:t>Et</w:t>
-        </w:r>
-        <w:proofErr w:type="gramEnd"/>
-        <w:r>
-          <w:t xml:space="preserve"> </w:t>
-        </w:r>
-        <w:proofErr w:type="spellStart"/>
-        <w:r>
-          <w:t>rebonjour</w:t>
-        </w:r>
-        <w:proofErr w:type="spellEnd"/>
-        <w:r>
-          <w:t xml:space="preserve"> a </w:t>
-        </w:r>
-        <w:proofErr w:type="spellStart"/>
-        <w:r>
-          <w:t>tous</w:t>
-        </w:r>
-      </w:ins>
+      <w:r>
+        <w:t xml:space="preserve"> Bonjour a </w:t>
+      </w:r>
+      <w:proofErr w:type="spellStart"/>
+      <w:r>
+        <w:t>tous</w:t>
+      </w:r>
+      <w:proofErr w:type="spellEnd"/>
+      <w:r>
+        <w:t xml:space="preserve"> les </w:t>
+      </w:r>
+      <w:proofErr w:type="spellStart"/>
+      <w:proofErr w:type="gramStart"/>
+      <w:r>
+        <w:t>amis</w:t>
+      </w:r>
+      <w:proofErr w:type="spellEnd"/>
+      <w:proofErr w:type="gramEnd"/>
+      <w:r>
+        <w:t xml:space="preserve"> et les </w:t>
+      </w:r>
+      <w:proofErr w:type="spellStart"/>
+      <w:r>
+        <w:t>amies</w:t>
+      </w:r>
+      <w:proofErr w:type="spellEnd"/>
+      <w:r>
+        <w:t>!</w:t>
+      </w:r>
+      <w:r>
+        <w:t xml:space="preserve"> </w:t>
+      </w:r>
+      <w:proofErr w:type="gramStart"/>
+      <w:r>
+        <w:t>Et</w:t>
+      </w:r>
+      <w:proofErr w:type="gramEnd"/>
+      <w:r>
+        <w:t xml:space="preserve"> </w:t>
+      </w:r>
+      <w:proofErr w:type="spellStart"/>
+      <w:r>
+        <w:t>rebonjour</w:t>
+      </w:r>
+      <w:proofErr w:type="spellEnd"/>
+      <w:r>
+        <w:t xml:space="preserve"> a </w:t>
+      </w:r>
+      <w:proofErr w:type="spellStart"/>
+      <w:r>
+        <w:t>tous</w:t>
+      </w:r>
       <w:proofErr w:type="spellEnd"/>
     </w:p>
     <w:p>
-      <w:ins w:id="7" w:author="Windows User" w:date="2018-05-23T11:57:00Z">
-        <w:r>
-          <w:t>Hi Manu !</w:t>
-        </w:r>
-      </w:ins>
+      <w:r>
+        <w:t>Hi Manu !</w:t>
+      </w:r>
+      <w:bookmarkStart w:id="0" w:name="_GoBack"/>
+      <w:bookmarkEnd w:id="0"/>
     </w:p>
     <w:sectPr>
       <w:pgSz w:w="12240" w:h="15840"/>
@@ -113,17 +101,6 @@
     </w:sectPr>
   </w:body>
 </w:document>
-</file>
-
-<file path=word/people.xml><?xml version="1.0" encoding="utf-8"?>
-<w15:people xmlns:wpc="http://schemas.microsoft.com/office/word/2010/wordprocessingCanvas" xmlns:mc="http://schemas.openxmlformats.org/markup-compatibility/2006" xmlns:o="urn:schemas-microsoft-com:office:office" xmlns:r="http://schemas.openxmlformats.org/officeDocument/2006/relationships" xmlns:m="http://schemas.openxmlformats.org/officeDocument/2006/math" xmlns:v="urn:schemas-microsoft-com:vml" xmlns:wp14="http://schemas.microsoft.com/office/word/2010/wordprocessingDrawing" xmlns:wp="http://schemas.openxmlformats.org/drawingml/2006/wordprocessingDrawing" xmlns:w10="urn:schemas-microsoft-com:office:word" xmlns:w="http://schemas.openxmlformats.org/wordprocessingml/2006/main" xmlns:w14="http://schemas.microsoft.com/office/word/2010/wordml" xmlns:w15="http://schemas.microsoft.com/office/word/2012/wordml" xmlns:wpg="http://schemas.microsoft.com/office/word/2010/wordprocessingGroup" xmlns:wpi="http://schemas.microsoft.com/office/word/2010/wordprocessingInk" xmlns:wne="http://schemas.microsoft.com/office/word/2006/wordml" xmlns:wps="http://schemas.microsoft.com/office/word/2010/wordprocessingShape" mc:Ignorable="w14 w15 wp14">
-  <w15:person w15:author="Manu Delmarche">
-    <w15:presenceInfo w15:providerId="AD" w15:userId="S-1-5-21-704250661-2998125040-2285375408-1251"/>
-  </w15:person>
-  <w15:person w15:author="Windows User">
-    <w15:presenceInfo w15:providerId="None" w15:userId="Windows User"/>
-  </w15:person>
-</w15:people>
 </file>
 
 <file path=word/styles.xml><?xml version="1.0" encoding="utf-8"?>

</xml_diff>

<commit_message>
added loads of BS
</commit_message>
<xml_diff>
--- a/Documentation/Buchterie.docx
+++ b/Documentation/Buchterie.docx
@@ -99,10 +99,8 @@
     <w:p/>
     <w:p>
       <w:pPr>
-        <w:jc w:val="center"/>
+        <w:jc w:val="right"/>
       </w:pPr>
-      <w:bookmarkStart w:id="0" w:name="_GoBack"/>
-      <w:bookmarkEnd w:id="0"/>
       <w:r>
         <w:rPr>
           <w:noProof/>
@@ -123,7 +121,7 @@
                     <pic:cNvPicPr/>
                   </pic:nvPicPr>
                   <pic:blipFill>
-                    <a:blip r:embed="rId4">
+                    <a:blip r:embed="rId6">
                       <a:extLst>
                         <a:ext uri="{28A0092B-C50C-407E-A947-70E740481C1C}">
                           <a14:useLocalDpi xmlns:a14="http://schemas.microsoft.com/office/drawing/2010/main" val="0"/>
@@ -150,14 +148,408 @@
         </w:drawing>
       </w:r>
     </w:p>
+    <w:p>
+      <w:r>
+        <w:br w:type="page"/>
+      </w:r>
+    </w:p>
+    <w:p>
+      <w:pPr>
+        <w:jc w:val="right"/>
+      </w:pPr>
+      <w:r>
+        <w:lastRenderedPageBreak/>
+        <w:t>This is a new page</w:t>
+      </w:r>
+    </w:p>
+    <w:tbl>
+      <w:tblPr>
+        <w:tblStyle w:val="TableGrid"/>
+        <w:tblW w:w="0" w:type="auto"/>
+        <w:tblLook w:val="04A0" w:firstRow="1" w:lastRow="0" w:firstColumn="1" w:lastColumn="0" w:noHBand="0" w:noVBand="1"/>
+      </w:tblPr>
+      <w:tblGrid>
+        <w:gridCol w:w="1168"/>
+        <w:gridCol w:w="1168"/>
+        <w:gridCol w:w="1169"/>
+        <w:gridCol w:w="1169"/>
+        <w:gridCol w:w="1169"/>
+        <w:gridCol w:w="1169"/>
+        <w:gridCol w:w="1169"/>
+        <w:gridCol w:w="1169"/>
+      </w:tblGrid>
+      <w:tr>
+        <w:tc>
+          <w:tcPr>
+            <w:tcW w:w="1168" w:type="dxa"/>
+          </w:tcPr>
+          <w:p>
+            <w:r>
+              <w:t>Name</w:t>
+            </w:r>
+          </w:p>
+        </w:tc>
+        <w:tc>
+          <w:tcPr>
+            <w:tcW w:w="1168" w:type="dxa"/>
+          </w:tcPr>
+          <w:p>
+            <w:r>
+              <w:t>Age</w:t>
+            </w:r>
+          </w:p>
+        </w:tc>
+        <w:tc>
+          <w:tcPr>
+            <w:tcW w:w="1169" w:type="dxa"/>
+          </w:tcPr>
+          <w:p>
+            <w:r>
+              <w:t>Size</w:t>
+            </w:r>
+          </w:p>
+        </w:tc>
+        <w:tc>
+          <w:tcPr>
+            <w:tcW w:w="1169" w:type="dxa"/>
+          </w:tcPr>
+          <w:p>
+            <w:r>
+              <w:t>Sex</w:t>
+            </w:r>
+          </w:p>
+        </w:tc>
+        <w:tc>
+          <w:tcPr>
+            <w:tcW w:w="1169" w:type="dxa"/>
+          </w:tcPr>
+          <w:p>
+            <w:r>
+              <w:t>1</w:t>
+            </w:r>
+          </w:p>
+        </w:tc>
+        <w:tc>
+          <w:tcPr>
+            <w:tcW w:w="1169" w:type="dxa"/>
+          </w:tcPr>
+          <w:p>
+            <w:r>
+              <w:t>2</w:t>
+            </w:r>
+          </w:p>
+        </w:tc>
+        <w:tc>
+          <w:tcPr>
+            <w:tcW w:w="1169" w:type="dxa"/>
+          </w:tcPr>
+          <w:p>
+            <w:r>
+              <w:t>3</w:t>
+            </w:r>
+          </w:p>
+        </w:tc>
+        <w:tc>
+          <w:tcPr>
+            <w:tcW w:w="1169" w:type="dxa"/>
+          </w:tcPr>
+          <w:p>
+            <w:r>
+              <w:t>4</w:t>
+            </w:r>
+          </w:p>
+        </w:tc>
+      </w:tr>
+      <w:tr>
+        <w:tc>
+          <w:tcPr>
+            <w:tcW w:w="1168" w:type="dxa"/>
+          </w:tcPr>
+          <w:p/>
+        </w:tc>
+        <w:tc>
+          <w:tcPr>
+            <w:tcW w:w="1168" w:type="dxa"/>
+          </w:tcPr>
+          <w:p/>
+        </w:tc>
+        <w:tc>
+          <w:tcPr>
+            <w:tcW w:w="1169" w:type="dxa"/>
+          </w:tcPr>
+          <w:p/>
+        </w:tc>
+        <w:tc>
+          <w:tcPr>
+            <w:tcW w:w="1169" w:type="dxa"/>
+          </w:tcPr>
+          <w:p/>
+        </w:tc>
+        <w:tc>
+          <w:tcPr>
+            <w:tcW w:w="1169" w:type="dxa"/>
+          </w:tcPr>
+          <w:p/>
+        </w:tc>
+        <w:tc>
+          <w:tcPr>
+            <w:tcW w:w="1169" w:type="dxa"/>
+          </w:tcPr>
+          <w:p/>
+        </w:tc>
+        <w:tc>
+          <w:tcPr>
+            <w:tcW w:w="1169" w:type="dxa"/>
+          </w:tcPr>
+          <w:p/>
+        </w:tc>
+        <w:tc>
+          <w:tcPr>
+            <w:tcW w:w="1169" w:type="dxa"/>
+          </w:tcPr>
+          <w:p/>
+        </w:tc>
+      </w:tr>
+      <w:tr>
+        <w:tc>
+          <w:tcPr>
+            <w:tcW w:w="1168" w:type="dxa"/>
+          </w:tcPr>
+          <w:p/>
+        </w:tc>
+        <w:tc>
+          <w:tcPr>
+            <w:tcW w:w="1168" w:type="dxa"/>
+          </w:tcPr>
+          <w:p/>
+        </w:tc>
+        <w:tc>
+          <w:tcPr>
+            <w:tcW w:w="1169" w:type="dxa"/>
+          </w:tcPr>
+          <w:p/>
+        </w:tc>
+        <w:tc>
+          <w:tcPr>
+            <w:tcW w:w="1169" w:type="dxa"/>
+          </w:tcPr>
+          <w:p/>
+        </w:tc>
+        <w:tc>
+          <w:tcPr>
+            <w:tcW w:w="1169" w:type="dxa"/>
+          </w:tcPr>
+          <w:p/>
+        </w:tc>
+        <w:tc>
+          <w:tcPr>
+            <w:tcW w:w="1169" w:type="dxa"/>
+          </w:tcPr>
+          <w:p/>
+        </w:tc>
+        <w:tc>
+          <w:tcPr>
+            <w:tcW w:w="1169" w:type="dxa"/>
+          </w:tcPr>
+          <w:p/>
+        </w:tc>
+        <w:tc>
+          <w:tcPr>
+            <w:tcW w:w="1169" w:type="dxa"/>
+          </w:tcPr>
+          <w:p/>
+        </w:tc>
+      </w:tr>
+      <w:tr>
+        <w:tc>
+          <w:tcPr>
+            <w:tcW w:w="1168" w:type="dxa"/>
+          </w:tcPr>
+          <w:p/>
+        </w:tc>
+        <w:tc>
+          <w:tcPr>
+            <w:tcW w:w="1168" w:type="dxa"/>
+          </w:tcPr>
+          <w:p/>
+        </w:tc>
+        <w:tc>
+          <w:tcPr>
+            <w:tcW w:w="1169" w:type="dxa"/>
+          </w:tcPr>
+          <w:p/>
+        </w:tc>
+        <w:tc>
+          <w:tcPr>
+            <w:tcW w:w="1169" w:type="dxa"/>
+          </w:tcPr>
+          <w:p/>
+        </w:tc>
+        <w:tc>
+          <w:tcPr>
+            <w:tcW w:w="1169" w:type="dxa"/>
+          </w:tcPr>
+          <w:p/>
+        </w:tc>
+        <w:tc>
+          <w:tcPr>
+            <w:tcW w:w="1169" w:type="dxa"/>
+          </w:tcPr>
+          <w:p/>
+        </w:tc>
+        <w:tc>
+          <w:tcPr>
+            <w:tcW w:w="1169" w:type="dxa"/>
+          </w:tcPr>
+          <w:p/>
+        </w:tc>
+        <w:tc>
+          <w:tcPr>
+            <w:tcW w:w="1169" w:type="dxa"/>
+          </w:tcPr>
+          <w:p/>
+        </w:tc>
+      </w:tr>
+    </w:tbl>
+    <w:p>
+      <w:pPr>
+        <w:sectPr>
+          <w:headerReference w:type="default" r:id="rId7"/>
+          <w:pgSz w:w="12240" w:h="15840"/>
+          <w:pgMar w:top="1440" w:right="1440" w:bottom="1440" w:left="1440" w:header="720" w:footer="720" w:gutter="0"/>
+          <w:cols w:space="720"/>
+          <w:docGrid w:linePitch="360"/>
+        </w:sectPr>
+      </w:pPr>
+    </w:p>
+    <w:p>
+      <w:r>
+        <w:lastRenderedPageBreak/>
+        <w:t>This is a new section with landscape mode</w:t>
+      </w:r>
+    </w:p>
+    <w:p>
+      <w:bookmarkStart w:id="0" w:name="_GoBack"/>
+      <w:bookmarkEnd w:id="0"/>
+    </w:p>
     <w:sectPr>
-      <w:pgSz w:w="12240" w:h="15840"/>
+      <w:pgSz w:w="15840" w:h="12240" w:orient="landscape"/>
       <w:pgMar w:top="1440" w:right="1440" w:bottom="1440" w:left="1440" w:header="720" w:footer="720" w:gutter="0"/>
       <w:cols w:space="720"/>
       <w:docGrid w:linePitch="360"/>
     </w:sectPr>
   </w:body>
 </w:document>
+</file>
+
+<file path=word/endnotes.xml><?xml version="1.0" encoding="utf-8"?>
+<w:endnotes xmlns:wpc="http://schemas.microsoft.com/office/word/2010/wordprocessingCanvas" xmlns:mc="http://schemas.openxmlformats.org/markup-compatibility/2006" xmlns:o="urn:schemas-microsoft-com:office:office" xmlns:r="http://schemas.openxmlformats.org/officeDocument/2006/relationships" xmlns:m="http://schemas.openxmlformats.org/officeDocument/2006/math" xmlns:v="urn:schemas-microsoft-com:vml" xmlns:wp14="http://schemas.microsoft.com/office/word/2010/wordprocessingDrawing" xmlns:wp="http://schemas.openxmlformats.org/drawingml/2006/wordprocessingDrawing" xmlns:w10="urn:schemas-microsoft-com:office:word" xmlns:w="http://schemas.openxmlformats.org/wordprocessingml/2006/main" xmlns:w14="http://schemas.microsoft.com/office/word/2010/wordml" xmlns:w15="http://schemas.microsoft.com/office/word/2012/wordml" xmlns:wpg="http://schemas.microsoft.com/office/word/2010/wordprocessingGroup" xmlns:wpi="http://schemas.microsoft.com/office/word/2010/wordprocessingInk" xmlns:wne="http://schemas.microsoft.com/office/word/2006/wordml" xmlns:wps="http://schemas.microsoft.com/office/word/2010/wordprocessingShape" mc:Ignorable="w14 w15 wp14">
+  <w:endnote w:type="separator" w:id="-1">
+    <w:p>
+      <w:pPr>
+        <w:spacing w:after="0" w:line="240" w:lineRule="auto"/>
+      </w:pPr>
+      <w:r>
+        <w:separator/>
+      </w:r>
+    </w:p>
+  </w:endnote>
+  <w:endnote w:type="continuationSeparator" w:id="0">
+    <w:p>
+      <w:pPr>
+        <w:spacing w:after="0" w:line="240" w:lineRule="auto"/>
+      </w:pPr>
+      <w:r>
+        <w:continuationSeparator/>
+      </w:r>
+    </w:p>
+  </w:endnote>
+</w:endnotes>
+</file>
+
+<file path=word/footnotes.xml><?xml version="1.0" encoding="utf-8"?>
+<w:footnotes xmlns:wpc="http://schemas.microsoft.com/office/word/2010/wordprocessingCanvas" xmlns:mc="http://schemas.openxmlformats.org/markup-compatibility/2006" xmlns:o="urn:schemas-microsoft-com:office:office" xmlns:r="http://schemas.openxmlformats.org/officeDocument/2006/relationships" xmlns:m="http://schemas.openxmlformats.org/officeDocument/2006/math" xmlns:v="urn:schemas-microsoft-com:vml" xmlns:wp14="http://schemas.microsoft.com/office/word/2010/wordprocessingDrawing" xmlns:wp="http://schemas.openxmlformats.org/drawingml/2006/wordprocessingDrawing" xmlns:w10="urn:schemas-microsoft-com:office:word" xmlns:w="http://schemas.openxmlformats.org/wordprocessingml/2006/main" xmlns:w14="http://schemas.microsoft.com/office/word/2010/wordml" xmlns:w15="http://schemas.microsoft.com/office/word/2012/wordml" xmlns:wpg="http://schemas.microsoft.com/office/word/2010/wordprocessingGroup" xmlns:wpi="http://schemas.microsoft.com/office/word/2010/wordprocessingInk" xmlns:wne="http://schemas.microsoft.com/office/word/2006/wordml" xmlns:wps="http://schemas.microsoft.com/office/word/2010/wordprocessingShape" mc:Ignorable="w14 w15 wp14">
+  <w:footnote w:type="separator" w:id="-1">
+    <w:p>
+      <w:pPr>
+        <w:spacing w:after="0" w:line="240" w:lineRule="auto"/>
+      </w:pPr>
+      <w:r>
+        <w:separator/>
+      </w:r>
+    </w:p>
+  </w:footnote>
+  <w:footnote w:type="continuationSeparator" w:id="0">
+    <w:p>
+      <w:pPr>
+        <w:spacing w:after="0" w:line="240" w:lineRule="auto"/>
+      </w:pPr>
+      <w:r>
+        <w:continuationSeparator/>
+      </w:r>
+    </w:p>
+  </w:footnote>
+</w:footnotes>
+</file>
+
+<file path=word/header1.xml><?xml version="1.0" encoding="utf-8"?>
+<w:hdr xmlns:wpc="http://schemas.microsoft.com/office/word/2010/wordprocessingCanvas" xmlns:mc="http://schemas.openxmlformats.org/markup-compatibility/2006" xmlns:o="urn:schemas-microsoft-com:office:office" xmlns:r="http://schemas.openxmlformats.org/officeDocument/2006/relationships" xmlns:m="http://schemas.openxmlformats.org/officeDocument/2006/math" xmlns:v="urn:schemas-microsoft-com:vml" xmlns:wp14="http://schemas.microsoft.com/office/word/2010/wordprocessingDrawing" xmlns:wp="http://schemas.openxmlformats.org/drawingml/2006/wordprocessingDrawing" xmlns:w10="urn:schemas-microsoft-com:office:word" xmlns:w="http://schemas.openxmlformats.org/wordprocessingml/2006/main" xmlns:w14="http://schemas.microsoft.com/office/word/2010/wordml" xmlns:w15="http://schemas.microsoft.com/office/word/2012/wordml" xmlns:wpg="http://schemas.microsoft.com/office/word/2010/wordprocessingGroup" xmlns:wpi="http://schemas.microsoft.com/office/word/2010/wordprocessingInk" xmlns:wne="http://schemas.microsoft.com/office/word/2006/wordml" xmlns:wps="http://schemas.microsoft.com/office/word/2010/wordprocessingShape" mc:Ignorable="w14 w15 wp14">
+  <w:p>
+    <w:pPr>
+      <w:pStyle w:val="Header"/>
+      <w:jc w:val="center"/>
+    </w:pPr>
+    <w:r>
+      <w:t>NATO UNCLASSIFIED (really?)</w:t>
+    </w:r>
+    <w:r>
+      <w:rPr>
+        <w:noProof/>
+      </w:rPr>
+      <w:drawing>
+        <wp:inline distT="0" distB="0" distL="0" distR="0" wp14:anchorId="7E7817D3" wp14:editId="1F27601A">
+          <wp:extent cx="292945" cy="237423"/>
+          <wp:effectExtent l="0" t="0" r="0" b="0"/>
+          <wp:docPr id="5" name="Picture 5"/>
+          <wp:cNvGraphicFramePr>
+            <a:graphicFrameLocks xmlns:a="http://schemas.openxmlformats.org/drawingml/2006/main" noChangeAspect="1"/>
+          </wp:cNvGraphicFramePr>
+          <a:graphic xmlns:a="http://schemas.openxmlformats.org/drawingml/2006/main">
+            <a:graphicData uri="http://schemas.openxmlformats.org/drawingml/2006/picture">
+              <pic:pic xmlns:pic="http://schemas.openxmlformats.org/drawingml/2006/picture">
+                <pic:nvPicPr>
+                  <pic:cNvPr id="5" name="th[2].png"/>
+                  <pic:cNvPicPr/>
+                </pic:nvPicPr>
+                <pic:blipFill>
+                  <a:blip r:embed="rId1">
+                    <a:extLst>
+                      <a:ext uri="{28A0092B-C50C-407E-A947-70E740481C1C}">
+                        <a14:useLocalDpi xmlns:a14="http://schemas.microsoft.com/office/drawing/2010/main" val="0"/>
+                      </a:ext>
+                    </a:extLst>
+                  </a:blip>
+                  <a:stretch>
+                    <a:fillRect/>
+                  </a:stretch>
+                </pic:blipFill>
+                <pic:spPr>
+                  <a:xfrm>
+                    <a:off x="0" y="0"/>
+                    <a:ext cx="327600" cy="265510"/>
+                  </a:xfrm>
+                  <a:prstGeom prst="rect">
+                    <a:avLst/>
+                  </a:prstGeom>
+                </pic:spPr>
+              </pic:pic>
+            </a:graphicData>
+          </a:graphic>
+        </wp:inline>
+      </w:drawing>
+    </w:r>
+  </w:p>
+</w:hdr>
 </file>
 
 <file path=word/styles.xml><?xml version="1.0" encoding="utf-8"?>
@@ -621,6 +1013,69 @@
       <w:szCs w:val="18"/>
     </w:rPr>
   </w:style>
+  <w:style w:type="paragraph" w:styleId="Header">
+    <w:name w:val="header"/>
+    <w:basedOn w:val="Normal"/>
+    <w:link w:val="HeaderChar"/>
+    <w:uiPriority w:val="99"/>
+    <w:unhideWhenUsed/>
+    <w:rsid w:val="00A326C4"/>
+    <w:pPr>
+      <w:tabs>
+        <w:tab w:val="center" w:pos="4680"/>
+        <w:tab w:val="right" w:pos="9360"/>
+      </w:tabs>
+      <w:spacing w:after="0" w:line="240" w:lineRule="auto"/>
+    </w:pPr>
+  </w:style>
+  <w:style w:type="character" w:customStyle="1" w:styleId="HeaderChar">
+    <w:name w:val="Header Char"/>
+    <w:basedOn w:val="DefaultParagraphFont"/>
+    <w:link w:val="Header"/>
+    <w:uiPriority w:val="99"/>
+    <w:rsid w:val="00A326C4"/>
+  </w:style>
+  <w:style w:type="paragraph" w:styleId="Footer">
+    <w:name w:val="footer"/>
+    <w:basedOn w:val="Normal"/>
+    <w:link w:val="FooterChar"/>
+    <w:uiPriority w:val="99"/>
+    <w:unhideWhenUsed/>
+    <w:rsid w:val="00A326C4"/>
+    <w:pPr>
+      <w:tabs>
+        <w:tab w:val="center" w:pos="4680"/>
+        <w:tab w:val="right" w:pos="9360"/>
+      </w:tabs>
+      <w:spacing w:after="0" w:line="240" w:lineRule="auto"/>
+    </w:pPr>
+  </w:style>
+  <w:style w:type="character" w:customStyle="1" w:styleId="FooterChar">
+    <w:name w:val="Footer Char"/>
+    <w:basedOn w:val="DefaultParagraphFont"/>
+    <w:link w:val="Footer"/>
+    <w:uiPriority w:val="99"/>
+    <w:rsid w:val="00A326C4"/>
+  </w:style>
+  <w:style w:type="table" w:styleId="TableGrid">
+    <w:name w:val="Table Grid"/>
+    <w:basedOn w:val="TableNormal"/>
+    <w:uiPriority w:val="39"/>
+    <w:rsid w:val="00A326C4"/>
+    <w:pPr>
+      <w:spacing w:after="0" w:line="240" w:lineRule="auto"/>
+    </w:pPr>
+    <w:tblPr>
+      <w:tblBorders>
+        <w:top w:val="single" w:sz="4" w:space="0" w:color="auto"/>
+        <w:left w:val="single" w:sz="4" w:space="0" w:color="auto"/>
+        <w:bottom w:val="single" w:sz="4" w:space="0" w:color="auto"/>
+        <w:right w:val="single" w:sz="4" w:space="0" w:color="auto"/>
+        <w:insideH w:val="single" w:sz="4" w:space="0" w:color="auto"/>
+        <w:insideV w:val="single" w:sz="4" w:space="0" w:color="auto"/>
+      </w:tblBorders>
+    </w:tblPr>
+  </w:style>
 </w:styles>
 </file>
 

</xml_diff>

<commit_message>
War tussen Old and New icons
</commit_message>
<xml_diff>
--- a/Documentation/Buchterie.docx
+++ b/Documentation/Buchterie.docx
@@ -4,33 +4,97 @@
   <w:body>
     <w:p>
       <w:r>
-        <w:t>In buchterie</w:t>
-      </w:r>
-      <w:r>
-        <w:t xml:space="preserve"> de scapin</w:t>
-      </w:r>
+        <w:t xml:space="preserve">In </w:t>
+      </w:r>
+      <w:proofErr w:type="spellStart"/>
+      <w:r>
+        <w:t>buchterie</w:t>
+      </w:r>
+      <w:proofErr w:type="spellEnd"/>
+      <w:r>
+        <w:t xml:space="preserve"> de </w:t>
+      </w:r>
+      <w:proofErr w:type="spellStart"/>
+      <w:r>
+        <w:t>scapin</w:t>
+      </w:r>
+      <w:proofErr w:type="spellEnd"/>
     </w:p>
     <w:p>
       <w:r>
-        <w:t>Hi Bucht!</w:t>
-      </w:r>
-      <w:r>
-        <w:t xml:space="preserve"> Bonjour a tous les amis</w:t>
-      </w:r>
-      <w:r>
-        <w:t xml:space="preserve"> et les amies</w:t>
-      </w:r>
+        <w:t xml:space="preserve">Hi </w:t>
+      </w:r>
+      <w:proofErr w:type="spellStart"/>
+      <w:r>
+        <w:t>Bucht</w:t>
+      </w:r>
+      <w:proofErr w:type="spellEnd"/>
       <w:r>
         <w:t>!</w:t>
       </w:r>
       <w:r>
-        <w:t xml:space="preserve"> Et rebonjour a tous</w:t>
-      </w:r>
+        <w:t xml:space="preserve"> Bonjour a </w:t>
+      </w:r>
+      <w:proofErr w:type="spellStart"/>
+      <w:r>
+        <w:t>tous</w:t>
+      </w:r>
+      <w:proofErr w:type="spellEnd"/>
+      <w:r>
+        <w:t xml:space="preserve"> les </w:t>
+      </w:r>
+      <w:proofErr w:type="spellStart"/>
+      <w:proofErr w:type="gramStart"/>
+      <w:r>
+        <w:t>amis</w:t>
+      </w:r>
+      <w:proofErr w:type="spellEnd"/>
+      <w:proofErr w:type="gramEnd"/>
+      <w:r>
+        <w:t xml:space="preserve"> et les </w:t>
+      </w:r>
+      <w:proofErr w:type="spellStart"/>
+      <w:r>
+        <w:t>amies</w:t>
+      </w:r>
+      <w:proofErr w:type="spellEnd"/>
+      <w:r>
+        <w:t>!</w:t>
+      </w:r>
+      <w:r>
+        <w:t xml:space="preserve"> </w:t>
+      </w:r>
+      <w:proofErr w:type="gramStart"/>
+      <w:r>
+        <w:t>Et</w:t>
+      </w:r>
+      <w:proofErr w:type="gramEnd"/>
+      <w:r>
+        <w:t xml:space="preserve"> </w:t>
+      </w:r>
+      <w:proofErr w:type="spellStart"/>
+      <w:r>
+        <w:t>rebonjour</w:t>
+      </w:r>
+      <w:proofErr w:type="spellEnd"/>
+      <w:r>
+        <w:t xml:space="preserve"> a </w:t>
+      </w:r>
+      <w:proofErr w:type="spellStart"/>
+      <w:r>
+        <w:t>tous</w:t>
+      </w:r>
+      <w:proofErr w:type="spellEnd"/>
     </w:p>
     <w:p>
       <w:r>
-        <w:t>Hi Manu !</w:t>
-      </w:r>
+        <w:t xml:space="preserve">Hi </w:t>
+      </w:r>
+      <w:proofErr w:type="gramStart"/>
+      <w:r>
+        <w:t>Manu !</w:t>
+      </w:r>
+      <w:proofErr w:type="gramEnd"/>
     </w:p>
     <w:p/>
     <w:p>
@@ -344,8 +408,6 @@
     </w:tbl>
     <w:p/>
     <w:p>
-      <w:bookmarkStart w:id="0" w:name="_GoBack"/>
-      <w:bookmarkEnd w:id="0"/>
       <w:r>
         <w:t>This is a new section with landscape mode</w:t>
       </w:r>
@@ -491,8 +553,19 @@
                                   <w:sz w:val="26"/>
                                   <w:szCs w:val="26"/>
                                 </w:rPr>
-                                <w:t>Je vois que ton oreille est degueulasse, tu connais pas les coton-tiges ???</w:t>
+                                <w:t>Je vois que ton oreille est degueulasse, tu connais pas les coton-</w:t>
                               </w:r>
+                              <w:proofErr w:type="gramStart"/>
+                              <w:r>
+                                <w:rPr>
+                                  <w:caps/>
+                                  <w:color w:val="5B9BD5" w:themeColor="accent1"/>
+                                  <w:sz w:val="26"/>
+                                  <w:szCs w:val="26"/>
+                                </w:rPr>
+                                <w:t>tiges ???</w:t>
+                              </w:r>
+                              <w:proofErr w:type="gramEnd"/>
                             </w:p>
                           </w:txbxContent>
                         </wps:txbx>
@@ -624,34 +697,30 @@
       <w:r>
         <w:t xml:space="preserve">Figure </w:t>
       </w:r>
-      <w:r>
-        <w:fldChar w:fldCharType="begin"/>
-      </w:r>
-      <w:r>
-        <w:instrText xml:space="preserve"> SEQ Figure \* ARABIC </w:instrText>
-      </w:r>
-      <w:r>
-        <w:fldChar w:fldCharType="separate"/>
-      </w:r>
-      <w:r>
-        <w:rPr>
-          <w:noProof/>
-        </w:rPr>
-        <w:t>1</w:t>
-      </w:r>
-      <w:r>
-        <w:rPr>
-          <w:noProof/>
-        </w:rPr>
-        <w:fldChar w:fldCharType="end"/>
-      </w:r>
-      <w:r>
-        <w:t xml:space="preserve"> : Communication !</w:t>
-      </w:r>
+      <w:fldSimple w:instr=" SEQ Figure \* ARABIC ">
+        <w:r>
+          <w:rPr>
+            <w:noProof/>
+          </w:rPr>
+          <w:t>1</w:t>
+        </w:r>
+      </w:fldSimple>
+      <w:r>
+        <w:t xml:space="preserve"> : </w:t>
+      </w:r>
+      <w:proofErr w:type="gramStart"/>
+      <w:r>
+        <w:t>Communication !</w:t>
+      </w:r>
+      <w:proofErr w:type="gramEnd"/>
     </w:p>
     <w:sectPr>
-      <w:headerReference w:type="default" r:id="rId7"/>
-      <w:footerReference w:type="default" r:id="rId8"/>
+      <w:headerReference w:type="even" r:id="rId7"/>
+      <w:headerReference w:type="default" r:id="rId8"/>
+      <w:footerReference w:type="even" r:id="rId9"/>
+      <w:footerReference w:type="default" r:id="rId10"/>
+      <w:headerReference w:type="first" r:id="rId11"/>
+      <w:footerReference w:type="first" r:id="rId12"/>
       <w:pgSz w:w="12240" w:h="15840"/>
       <w:pgMar w:top="1440" w:right="1440" w:bottom="1440" w:left="1440" w:header="720" w:footer="720" w:gutter="0"/>
       <w:cols w:space="720"/>
@@ -703,6 +772,26 @@
 </w:ftr>
 </file>
 
+<file path=word/footer2.xml><?xml version="1.0" encoding="utf-8"?>
+<w:ftr xmlns:wpc="http://schemas.microsoft.com/office/word/2010/wordprocessingCanvas" xmlns:mc="http://schemas.openxmlformats.org/markup-compatibility/2006" xmlns:o="urn:schemas-microsoft-com:office:office" xmlns:r="http://schemas.openxmlformats.org/officeDocument/2006/relationships" xmlns:m="http://schemas.openxmlformats.org/officeDocument/2006/math" xmlns:v="urn:schemas-microsoft-com:vml" xmlns:wp14="http://schemas.microsoft.com/office/word/2010/wordprocessingDrawing" xmlns:wp="http://schemas.openxmlformats.org/drawingml/2006/wordprocessingDrawing" xmlns:w10="urn:schemas-microsoft-com:office:word" xmlns:w="http://schemas.openxmlformats.org/wordprocessingml/2006/main" xmlns:w14="http://schemas.microsoft.com/office/word/2010/wordml" xmlns:w15="http://schemas.microsoft.com/office/word/2012/wordml" xmlns:wpg="http://schemas.microsoft.com/office/word/2010/wordprocessingGroup" xmlns:wpi="http://schemas.microsoft.com/office/word/2010/wordprocessingInk" xmlns:wne="http://schemas.microsoft.com/office/word/2006/wordml" xmlns:wps="http://schemas.microsoft.com/office/word/2010/wordprocessingShape" mc:Ignorable="w14 w15 wp14">
+  <w:p>
+    <w:pPr>
+      <w:pStyle w:val="Footer"/>
+    </w:pPr>
+  </w:p>
+</w:ftr>
+</file>
+
+<file path=word/footer3.xml><?xml version="1.0" encoding="utf-8"?>
+<w:ftr xmlns:wpc="http://schemas.microsoft.com/office/word/2010/wordprocessingCanvas" xmlns:mc="http://schemas.openxmlformats.org/markup-compatibility/2006" xmlns:o="urn:schemas-microsoft-com:office:office" xmlns:r="http://schemas.openxmlformats.org/officeDocument/2006/relationships" xmlns:m="http://schemas.openxmlformats.org/officeDocument/2006/math" xmlns:v="urn:schemas-microsoft-com:vml" xmlns:wp14="http://schemas.microsoft.com/office/word/2010/wordprocessingDrawing" xmlns:wp="http://schemas.openxmlformats.org/drawingml/2006/wordprocessingDrawing" xmlns:w10="urn:schemas-microsoft-com:office:word" xmlns:w="http://schemas.openxmlformats.org/wordprocessingml/2006/main" xmlns:w14="http://schemas.microsoft.com/office/word/2010/wordml" xmlns:w15="http://schemas.microsoft.com/office/word/2012/wordml" xmlns:wpg="http://schemas.microsoft.com/office/word/2010/wordprocessingGroup" xmlns:wpi="http://schemas.microsoft.com/office/word/2010/wordprocessingInk" xmlns:wne="http://schemas.microsoft.com/office/word/2006/wordml" xmlns:wps="http://schemas.microsoft.com/office/word/2010/wordprocessingShape" mc:Ignorable="w14 w15 wp14">
+  <w:p>
+    <w:pPr>
+      <w:pStyle w:val="Footer"/>
+    </w:pPr>
+  </w:p>
+</w:ftr>
+</file>
+
 <file path=word/footnotes.xml><?xml version="1.0" encoding="utf-8"?>
 <w:footnotes xmlns:wpc="http://schemas.microsoft.com/office/word/2010/wordprocessingCanvas" xmlns:mc="http://schemas.openxmlformats.org/markup-compatibility/2006" xmlns:o="urn:schemas-microsoft-com:office:office" xmlns:r="http://schemas.openxmlformats.org/officeDocument/2006/relationships" xmlns:m="http://schemas.openxmlformats.org/officeDocument/2006/math" xmlns:v="urn:schemas-microsoft-com:vml" xmlns:wp14="http://schemas.microsoft.com/office/word/2010/wordprocessingDrawing" xmlns:wp="http://schemas.openxmlformats.org/drawingml/2006/wordprocessingDrawing" xmlns:w10="urn:schemas-microsoft-com:office:word" xmlns:w="http://schemas.openxmlformats.org/wordprocessingml/2006/main" xmlns:w14="http://schemas.microsoft.com/office/word/2010/wordml" xmlns:w15="http://schemas.microsoft.com/office/word/2012/wordml" xmlns:wpg="http://schemas.microsoft.com/office/word/2010/wordprocessingGroup" xmlns:wpi="http://schemas.microsoft.com/office/word/2010/wordprocessingInk" xmlns:wne="http://schemas.microsoft.com/office/word/2006/wordml" xmlns:wps="http://schemas.microsoft.com/office/word/2010/wordprocessingShape" mc:Ignorable="w14 w15 wp14">
   <w:footnote w:type="separator" w:id="-1">
@@ -736,6 +825,16 @@
 </file>
 
 <file path=word/header1.xml><?xml version="1.0" encoding="utf-8"?>
+<w:hdr xmlns:wpc="http://schemas.microsoft.com/office/word/2010/wordprocessingCanvas" xmlns:mc="http://schemas.openxmlformats.org/markup-compatibility/2006" xmlns:o="urn:schemas-microsoft-com:office:office" xmlns:r="http://schemas.openxmlformats.org/officeDocument/2006/relationships" xmlns:m="http://schemas.openxmlformats.org/officeDocument/2006/math" xmlns:v="urn:schemas-microsoft-com:vml" xmlns:wp14="http://schemas.microsoft.com/office/word/2010/wordprocessingDrawing" xmlns:wp="http://schemas.openxmlformats.org/drawingml/2006/wordprocessingDrawing" xmlns:w10="urn:schemas-microsoft-com:office:word" xmlns:w="http://schemas.openxmlformats.org/wordprocessingml/2006/main" xmlns:w14="http://schemas.microsoft.com/office/word/2010/wordml" xmlns:w15="http://schemas.microsoft.com/office/word/2012/wordml" xmlns:wpg="http://schemas.microsoft.com/office/word/2010/wordprocessingGroup" xmlns:wpi="http://schemas.microsoft.com/office/word/2010/wordprocessingInk" xmlns:wne="http://schemas.microsoft.com/office/word/2006/wordml" xmlns:wps="http://schemas.microsoft.com/office/word/2010/wordprocessingShape" mc:Ignorable="w14 w15 wp14">
+  <w:p>
+    <w:pPr>
+      <w:pStyle w:val="Header"/>
+    </w:pPr>
+  </w:p>
+</w:hdr>
+</file>
+
+<file path=word/header2.xml><?xml version="1.0" encoding="utf-8"?>
 <w:hdr xmlns:wpc="http://schemas.microsoft.com/office/word/2010/wordprocessingCanvas" xmlns:mc="http://schemas.openxmlformats.org/markup-compatibility/2006" xmlns:o="urn:schemas-microsoft-com:office:office" xmlns:r="http://schemas.openxmlformats.org/officeDocument/2006/relationships" xmlns:m="http://schemas.openxmlformats.org/officeDocument/2006/math" xmlns:v="urn:schemas-microsoft-com:vml" xmlns:wp14="http://schemas.microsoft.com/office/word/2010/wordprocessingDrawing" xmlns:wp="http://schemas.openxmlformats.org/drawingml/2006/wordprocessingDrawing" xmlns:w10="urn:schemas-microsoft-com:office:word" xmlns:w="http://schemas.openxmlformats.org/wordprocessingml/2006/main" xmlns:w14="http://schemas.microsoft.com/office/word/2010/wordml" xmlns:w15="http://schemas.microsoft.com/office/word/2012/wordml" xmlns:wpg="http://schemas.microsoft.com/office/word/2010/wordprocessingGroup" xmlns:wpi="http://schemas.microsoft.com/office/word/2010/wordprocessingInk" xmlns:wne="http://schemas.microsoft.com/office/word/2006/wordml" xmlns:wps="http://schemas.microsoft.com/office/word/2010/wordprocessingShape" mc:Ignorable="w14 w15 wp14">
   <w:p>
     <w:pPr>
@@ -791,6 +890,67 @@
         </wp:inline>
       </w:drawing>
     </w:r>
+    <w:r>
+      <w:rPr>
+        <w:noProof/>
+      </w:rPr>
+      <w:drawing>
+        <wp:inline distT="0" distB="0" distL="0" distR="0" wp14:anchorId="5F86D714" wp14:editId="66D8CBBF">
+          <wp:extent cx="334108" cy="361950"/>
+          <wp:effectExtent l="0" t="0" r="8890" b="0"/>
+          <wp:docPr id="3" name="Picture 3"/>
+          <wp:cNvGraphicFramePr>
+            <a:graphicFrameLocks xmlns:a="http://schemas.openxmlformats.org/drawingml/2006/main" noChangeAspect="1"/>
+          </wp:cNvGraphicFramePr>
+          <a:graphic xmlns:a="http://schemas.openxmlformats.org/drawingml/2006/main">
+            <a:graphicData uri="http://schemas.openxmlformats.org/drawingml/2006/picture">
+              <pic:pic xmlns:pic="http://schemas.openxmlformats.org/drawingml/2006/picture">
+                <pic:nvPicPr>
+                  <pic:cNvPr id="3" name="images1.jpg"/>
+                  <pic:cNvPicPr/>
+                </pic:nvPicPr>
+                <pic:blipFill>
+                  <a:blip r:embed="rId2">
+                    <a:extLst>
+                      <a:ext uri="{28A0092B-C50C-407E-A947-70E740481C1C}">
+                        <a14:useLocalDpi xmlns:a14="http://schemas.microsoft.com/office/drawing/2010/main" val="0"/>
+                      </a:ext>
+                    </a:extLst>
+                  </a:blip>
+                  <a:stretch>
+                    <a:fillRect/>
+                  </a:stretch>
+                </pic:blipFill>
+                <pic:spPr>
+                  <a:xfrm>
+                    <a:off x="0" y="0"/>
+                    <a:ext cx="335308" cy="363250"/>
+                  </a:xfrm>
+                  <a:prstGeom prst="rect">
+                    <a:avLst/>
+                  </a:prstGeom>
+                </pic:spPr>
+              </pic:pic>
+            </a:graphicData>
+          </a:graphic>
+        </wp:inline>
+      </w:drawing>
+    </w:r>
+    <w:r>
+      <w:t>I will eat you ‘cause I’m angry Dino !</w:t>
+    </w:r>
+    <w:bookmarkStart w:id="0" w:name="_GoBack"/>
+    <w:bookmarkEnd w:id="0"/>
+  </w:p>
+</w:hdr>
+</file>
+
+<file path=word/header3.xml><?xml version="1.0" encoding="utf-8"?>
+<w:hdr xmlns:wpc="http://schemas.microsoft.com/office/word/2010/wordprocessingCanvas" xmlns:mc="http://schemas.openxmlformats.org/markup-compatibility/2006" xmlns:o="urn:schemas-microsoft-com:office:office" xmlns:r="http://schemas.openxmlformats.org/officeDocument/2006/relationships" xmlns:m="http://schemas.openxmlformats.org/officeDocument/2006/math" xmlns:v="urn:schemas-microsoft-com:vml" xmlns:wp14="http://schemas.microsoft.com/office/word/2010/wordprocessingDrawing" xmlns:wp="http://schemas.openxmlformats.org/drawingml/2006/wordprocessingDrawing" xmlns:w10="urn:schemas-microsoft-com:office:word" xmlns:w="http://schemas.openxmlformats.org/wordprocessingml/2006/main" xmlns:w14="http://schemas.microsoft.com/office/word/2010/wordml" xmlns:w15="http://schemas.microsoft.com/office/word/2012/wordml" xmlns:wpg="http://schemas.microsoft.com/office/word/2010/wordprocessingGroup" xmlns:wpi="http://schemas.microsoft.com/office/word/2010/wordprocessingInk" xmlns:wne="http://schemas.microsoft.com/office/word/2006/wordml" xmlns:wps="http://schemas.microsoft.com/office/word/2010/wordprocessingShape" mc:Ignorable="w14 w15 wp14">
+  <w:p>
+    <w:pPr>
+      <w:pStyle w:val="Header"/>
+    </w:pPr>
   </w:p>
 </w:hdr>
 </file>
@@ -1328,6 +1488,7 @@
       <w:spacing w:after="0" w:line="240" w:lineRule="auto"/>
     </w:pPr>
     <w:tblPr>
+      <w:tblInd w:w="0" w:type="dxa"/>
       <w:tblBorders>
         <w:top w:val="single" w:sz="4" w:space="0" w:color="auto"/>
         <w:left w:val="single" w:sz="4" w:space="0" w:color="auto"/>
@@ -1336,6 +1497,12 @@
         <w:insideH w:val="single" w:sz="4" w:space="0" w:color="auto"/>
         <w:insideV w:val="single" w:sz="4" w:space="0" w:color="auto"/>
       </w:tblBorders>
+      <w:tblCellMar>
+        <w:top w:w="0" w:type="dxa"/>
+        <w:left w:w="108" w:type="dxa"/>
+        <w:bottom w:w="0" w:type="dxa"/>
+        <w:right w:w="108" w:type="dxa"/>
+      </w:tblCellMar>
     </w:tblPr>
   </w:style>
 </w:styles>

</xml_diff>